<commit_message>
Week 11 Scrum Template
</commit_message>
<xml_diff>
--- a/Scrum meetings/SCRUM-MEETING-Week11.docx
+++ b/Scrum meetings/SCRUM-MEETING-Week11.docx
@@ -20,7 +20,13 @@
         <w:t> </w:t>
       </w:r>
       <w:r>
-        <w:t>SCRUM MEETING WEEK ()</w:t>
+        <w:t>SCRUM MEETING WEEK (</w:t>
+      </w:r>
+      <w:r>
+        <w:t>11</w:t>
+      </w:r>
+      <w:r>
+        <w:t>)</w:t>
       </w:r>
     </w:p>
     <w:p>
@@ -92,7 +98,7 @@
           <w:szCs w:val="34"/>
         </w:rPr>
         <w:drawing>
-          <wp:inline distT="0" distB="0" distL="0" distR="0" wp14:anchorId="79682000" wp14:editId="2AA0A4C6">
+          <wp:inline distT="0" distB="0" distL="0" distR="0" wp14:anchorId="49F91916" wp14:editId="744447F1">
             <wp:extent cx="157163" cy="157163"/>
             <wp:effectExtent l="0" t="0" r="0" b="0"/>
             <wp:docPr id="1499542647" name="Picture 4" descr=":white_check_mark:"/>
@@ -297,13 +303,100 @@
                 <w:rFonts w:ascii="Times New Roman" w:eastAsia="Times New Roman" w:hAnsi="Times New Roman" w:cs="Times New Roman"/>
               </w:rPr>
             </w:pPr>
-          </w:p>
-          <w:p>
-            <w:pPr>
-              <w:rPr>
-                <w:rFonts w:ascii="Times New Roman" w:eastAsia="Times New Roman" w:hAnsi="Times New Roman" w:cs="Times New Roman"/>
-              </w:rPr>
-            </w:pPr>
+            <w:r>
+              <w:rPr>
+                <w:rFonts w:ascii="Times New Roman" w:eastAsia="Times New Roman" w:hAnsi="Times New Roman" w:cs="Times New Roman"/>
+              </w:rPr>
+              <w:t xml:space="preserve">Communicated using WhatsApp to share struggles group members ran into </w:t>
+            </w:r>
+            <w:proofErr w:type="gramStart"/>
+            <w:r>
+              <w:rPr>
+                <w:rFonts w:ascii="Times New Roman" w:eastAsia="Times New Roman" w:hAnsi="Times New Roman" w:cs="Times New Roman"/>
+              </w:rPr>
+              <w:t>in order to</w:t>
+            </w:r>
+            <w:proofErr w:type="gramEnd"/>
+            <w:r>
+              <w:rPr>
+                <w:rFonts w:ascii="Times New Roman" w:eastAsia="Times New Roman" w:hAnsi="Times New Roman" w:cs="Times New Roman"/>
+              </w:rPr>
+              <w:t xml:space="preserve"> get help.</w:t>
+            </w:r>
+          </w:p>
+          <w:p>
+            <w:pPr>
+              <w:rPr>
+                <w:rFonts w:ascii="Times New Roman" w:eastAsia="Times New Roman" w:hAnsi="Times New Roman" w:cs="Times New Roman"/>
+              </w:rPr>
+            </w:pPr>
+          </w:p>
+          <w:p>
+            <w:pPr>
+              <w:rPr>
+                <w:rFonts w:ascii="Times New Roman" w:eastAsia="Times New Roman" w:hAnsi="Times New Roman" w:cs="Times New Roman"/>
+              </w:rPr>
+            </w:pPr>
+            <w:r>
+              <w:rPr>
+                <w:rFonts w:ascii="Times New Roman" w:eastAsia="Times New Roman" w:hAnsi="Times New Roman" w:cs="Times New Roman"/>
+              </w:rPr>
+              <w:t>Made several webpages fully functional.</w:t>
+            </w:r>
+          </w:p>
+          <w:p>
+            <w:pPr>
+              <w:rPr>
+                <w:rFonts w:ascii="Times New Roman" w:eastAsia="Times New Roman" w:hAnsi="Times New Roman" w:cs="Times New Roman"/>
+              </w:rPr>
+            </w:pPr>
+          </w:p>
+          <w:p>
+            <w:pPr>
+              <w:rPr>
+                <w:rFonts w:ascii="Times New Roman" w:eastAsia="Times New Roman" w:hAnsi="Times New Roman" w:cs="Times New Roman"/>
+              </w:rPr>
+            </w:pPr>
+            <w:r>
+              <w:rPr>
+                <w:rFonts w:ascii="Times New Roman" w:eastAsia="Times New Roman" w:hAnsi="Times New Roman" w:cs="Times New Roman"/>
+              </w:rPr>
+              <w:t xml:space="preserve">Caught up on all the issues from the weeks before that we </w:t>
+            </w:r>
+            <w:proofErr w:type="gramStart"/>
+            <w:r>
+              <w:rPr>
+                <w:rFonts w:ascii="Times New Roman" w:eastAsia="Times New Roman" w:hAnsi="Times New Roman" w:cs="Times New Roman"/>
+              </w:rPr>
+              <w:t>weren’t able to</w:t>
+            </w:r>
+            <w:proofErr w:type="gramEnd"/>
+            <w:r>
+              <w:rPr>
+                <w:rFonts w:ascii="Times New Roman" w:eastAsia="Times New Roman" w:hAnsi="Times New Roman" w:cs="Times New Roman"/>
+              </w:rPr>
+              <w:t xml:space="preserve"> finish.</w:t>
+            </w:r>
+          </w:p>
+          <w:p>
+            <w:pPr>
+              <w:rPr>
+                <w:rFonts w:ascii="Times New Roman" w:eastAsia="Times New Roman" w:hAnsi="Times New Roman" w:cs="Times New Roman"/>
+              </w:rPr>
+            </w:pPr>
+          </w:p>
+          <w:p>
+            <w:pPr>
+              <w:rPr>
+                <w:rFonts w:ascii="Times New Roman" w:eastAsia="Times New Roman" w:hAnsi="Times New Roman" w:cs="Times New Roman"/>
+              </w:rPr>
+            </w:pPr>
+            <w:r>
+              <w:rPr>
+                <w:rFonts w:ascii="Times New Roman" w:eastAsia="Times New Roman" w:hAnsi="Times New Roman" w:cs="Times New Roman"/>
+              </w:rPr>
+              <w:t>Had separate group meetings to help plan and work on issues. Make sure that our repository is well organized for everyone, implemented everything into Flask.</w:t>
+            </w:r>
           </w:p>
           <w:p>
             <w:pPr>
@@ -345,6 +438,80 @@
               <w:t>​​</w:t>
             </w:r>
           </w:p>
+          <w:p>
+            <w:pPr>
+              <w:rPr>
+                <w:rFonts w:ascii="Times New Roman" w:eastAsia="Times New Roman" w:hAnsi="Times New Roman" w:cs="Times New Roman"/>
+              </w:rPr>
+            </w:pPr>
+            <w:r>
+              <w:rPr>
+                <w:rFonts w:ascii="Times New Roman" w:eastAsia="Times New Roman" w:hAnsi="Times New Roman" w:cs="Times New Roman"/>
+              </w:rPr>
+              <w:t>Looked over everyone’s work from the previous sprint to ensure it matched everyone’s expectations.</w:t>
+            </w:r>
+          </w:p>
+          <w:p>
+            <w:pPr>
+              <w:rPr>
+                <w:rFonts w:ascii="Times New Roman" w:eastAsia="Times New Roman" w:hAnsi="Times New Roman" w:cs="Times New Roman"/>
+              </w:rPr>
+            </w:pPr>
+          </w:p>
+          <w:p>
+            <w:pPr>
+              <w:rPr>
+                <w:rFonts w:ascii="Times New Roman" w:eastAsia="Times New Roman" w:hAnsi="Times New Roman" w:cs="Times New Roman"/>
+              </w:rPr>
+            </w:pPr>
+            <w:r>
+              <w:rPr>
+                <w:rFonts w:ascii="Times New Roman" w:eastAsia="Times New Roman" w:hAnsi="Times New Roman" w:cs="Times New Roman"/>
+              </w:rPr>
+              <w:t>Divided up the work for the next sprint.</w:t>
+            </w:r>
+          </w:p>
+          <w:p>
+            <w:pPr>
+              <w:rPr>
+                <w:rFonts w:ascii="Times New Roman" w:eastAsia="Times New Roman" w:hAnsi="Times New Roman" w:cs="Times New Roman"/>
+              </w:rPr>
+            </w:pPr>
+          </w:p>
+          <w:p>
+            <w:pPr>
+              <w:rPr>
+                <w:rFonts w:ascii="Times New Roman" w:eastAsia="Times New Roman" w:hAnsi="Times New Roman" w:cs="Times New Roman"/>
+              </w:rPr>
+            </w:pPr>
+            <w:r>
+              <w:rPr>
+                <w:rFonts w:ascii="Times New Roman" w:eastAsia="Times New Roman" w:hAnsi="Times New Roman" w:cs="Times New Roman"/>
+              </w:rPr>
+              <w:t xml:space="preserve">Discussed any issues we ran into this week that need to be resolved </w:t>
+            </w:r>
+            <w:proofErr w:type="gramStart"/>
+            <w:r>
+              <w:rPr>
+                <w:rFonts w:ascii="Times New Roman" w:eastAsia="Times New Roman" w:hAnsi="Times New Roman" w:cs="Times New Roman"/>
+              </w:rPr>
+              <w:t>in order to</w:t>
+            </w:r>
+            <w:proofErr w:type="gramEnd"/>
+            <w:r>
+              <w:rPr>
+                <w:rFonts w:ascii="Times New Roman" w:eastAsia="Times New Roman" w:hAnsi="Times New Roman" w:cs="Times New Roman"/>
+              </w:rPr>
+              <w:t xml:space="preserve"> continue implementing everything properly.</w:t>
+            </w:r>
+          </w:p>
+          <w:p>
+            <w:pPr>
+              <w:rPr>
+                <w:rFonts w:ascii="Times New Roman" w:eastAsia="Times New Roman" w:hAnsi="Times New Roman" w:cs="Times New Roman"/>
+              </w:rPr>
+            </w:pPr>
+          </w:p>
         </w:tc>
         <w:tc>
           <w:tcPr>
@@ -362,6 +529,53 @@
                 <w:rFonts w:ascii="Times New Roman" w:eastAsia="Times New Roman" w:hAnsi="Times New Roman" w:cs="Times New Roman"/>
               </w:rPr>
               <w:t>​​</w:t>
+            </w:r>
+          </w:p>
+          <w:p>
+            <w:pPr>
+              <w:rPr>
+                <w:rFonts w:ascii="Times New Roman" w:eastAsia="Times New Roman" w:hAnsi="Times New Roman" w:cs="Times New Roman"/>
+              </w:rPr>
+            </w:pPr>
+            <w:r>
+              <w:rPr>
+                <w:rFonts w:ascii="Times New Roman" w:eastAsia="Times New Roman" w:hAnsi="Times New Roman" w:cs="Times New Roman"/>
+              </w:rPr>
+              <w:t>Start working on Milestone 4 requirements.</w:t>
+            </w:r>
+          </w:p>
+          <w:p>
+            <w:pPr>
+              <w:rPr>
+                <w:rFonts w:ascii="Times New Roman" w:eastAsia="Times New Roman" w:hAnsi="Times New Roman" w:cs="Times New Roman"/>
+              </w:rPr>
+            </w:pPr>
+          </w:p>
+          <w:p>
+            <w:pPr>
+              <w:rPr>
+                <w:rFonts w:ascii="Times New Roman" w:eastAsia="Times New Roman" w:hAnsi="Times New Roman" w:cs="Times New Roman"/>
+              </w:rPr>
+            </w:pPr>
+            <w:r>
+              <w:rPr>
+                <w:rFonts w:ascii="Times New Roman" w:eastAsia="Times New Roman" w:hAnsi="Times New Roman" w:cs="Times New Roman"/>
+              </w:rPr>
+              <w:t xml:space="preserve">Keep implementing the rest of the </w:t>
+            </w:r>
+            <w:proofErr w:type="gramStart"/>
+            <w:r>
+              <w:rPr>
+                <w:rFonts w:ascii="Times New Roman" w:eastAsia="Times New Roman" w:hAnsi="Times New Roman" w:cs="Times New Roman"/>
+              </w:rPr>
+              <w:t>webpages, and</w:t>
+            </w:r>
+            <w:proofErr w:type="gramEnd"/>
+            <w:r>
+              <w:rPr>
+                <w:rFonts w:ascii="Times New Roman" w:eastAsia="Times New Roman" w:hAnsi="Times New Roman" w:cs="Times New Roman"/>
+              </w:rPr>
+              <w:t xml:space="preserve"> start routing all of the webpages together.</w:t>
             </w:r>
           </w:p>
         </w:tc>
@@ -436,7 +650,7 @@
           <w:szCs w:val="34"/>
         </w:rPr>
         <w:drawing>
-          <wp:inline distT="0" distB="0" distL="0" distR="0">
+          <wp:inline distT="0" distB="0" distL="0" distR="0" wp14:anchorId="7A88D86A" wp14:editId="3F38282E">
             <wp:extent cx="171450" cy="171450"/>
             <wp:effectExtent l="0" t="0" r="6350" b="6350"/>
             <wp:docPr id="922092399" name="Picture 3" descr=":busts_in_silhouette:"/>
@@ -619,14 +833,14 @@
                 <w:rFonts w:ascii="Times New Roman" w:eastAsia="Times New Roman" w:hAnsi="Times New Roman" w:cs="Times New Roman"/>
                 <w:spacing w:val="-1"/>
               </w:rPr>
-              <w:t>​​</w:t>
-            </w:r>
-            <w:r>
-              <w:rPr>
-                <w:rFonts w:ascii="Times New Roman" w:eastAsia="Times New Roman" w:hAnsi="Times New Roman" w:cs="Times New Roman"/>
-                <w:spacing w:val="-1"/>
-              </w:rPr>
-              <w:t xml:space="preserve"> </w:t>
+              <w:t xml:space="preserve">​​ </w:t>
+            </w:r>
+            <w:r>
+              <w:rPr>
+                <w:rFonts w:ascii="Times New Roman" w:eastAsia="Times New Roman" w:hAnsi="Times New Roman" w:cs="Times New Roman"/>
+                <w:spacing w:val="-1"/>
+              </w:rPr>
+              <w:t>Julie Flament</w:t>
             </w:r>
           </w:p>
         </w:tc>
@@ -647,14 +861,14 @@
                 <w:rFonts w:ascii="Times New Roman" w:eastAsia="Times New Roman" w:hAnsi="Times New Roman" w:cs="Times New Roman"/>
                 <w:spacing w:val="-1"/>
               </w:rPr>
-              <w:t>​​</w:t>
-            </w:r>
-            <w:r>
-              <w:rPr>
-                <w:rFonts w:ascii="Times New Roman" w:eastAsia="Times New Roman" w:hAnsi="Times New Roman" w:cs="Times New Roman"/>
-                <w:spacing w:val="-1"/>
-              </w:rPr>
-              <w:t xml:space="preserve"> </w:t>
+              <w:t xml:space="preserve">​​ </w:t>
+            </w:r>
+            <w:r>
+              <w:rPr>
+                <w:rFonts w:ascii="Times New Roman" w:eastAsia="Times New Roman" w:hAnsi="Times New Roman" w:cs="Times New Roman"/>
+                <w:spacing w:val="-1"/>
+              </w:rPr>
+              <w:t>Scrum Master</w:t>
             </w:r>
           </w:p>
         </w:tc>
@@ -674,6 +888,22 @@
                 <w:spacing w:val="-1"/>
               </w:rPr>
             </w:pPr>
+            <w:r>
+              <w:rPr>
+                <w:rFonts w:ascii="Times New Roman" w:eastAsia="Times New Roman" w:hAnsi="Times New Roman" w:cs="Times New Roman"/>
+                <w:spacing w:val="-1"/>
+              </w:rPr>
+              <w:t xml:space="preserve">Noah </w:t>
+            </w:r>
+            <w:proofErr w:type="spellStart"/>
+            <w:r>
+              <w:rPr>
+                <w:rFonts w:ascii="Times New Roman" w:eastAsia="Times New Roman" w:hAnsi="Times New Roman" w:cs="Times New Roman"/>
+                <w:spacing w:val="-1"/>
+              </w:rPr>
+              <w:t>Stasuik</w:t>
+            </w:r>
+            <w:proofErr w:type="spellEnd"/>
           </w:p>
         </w:tc>
         <w:tc>
@@ -687,6 +917,13 @@
                 <w:spacing w:val="-1"/>
               </w:rPr>
             </w:pPr>
+            <w:r>
+              <w:rPr>
+                <w:rFonts w:ascii="Times New Roman" w:eastAsia="Times New Roman" w:hAnsi="Times New Roman" w:cs="Times New Roman"/>
+                <w:spacing w:val="-1"/>
+              </w:rPr>
+              <w:t>Project Manager</w:t>
+            </w:r>
           </w:p>
         </w:tc>
       </w:tr>
@@ -705,6 +942,22 @@
                 <w:spacing w:val="-1"/>
               </w:rPr>
             </w:pPr>
+            <w:r>
+              <w:rPr>
+                <w:rFonts w:ascii="Times New Roman" w:eastAsia="Times New Roman" w:hAnsi="Times New Roman" w:cs="Times New Roman"/>
+                <w:spacing w:val="-1"/>
+              </w:rPr>
+              <w:t xml:space="preserve">Trevor </w:t>
+            </w:r>
+            <w:proofErr w:type="spellStart"/>
+            <w:r>
+              <w:rPr>
+                <w:rFonts w:ascii="Times New Roman" w:eastAsia="Times New Roman" w:hAnsi="Times New Roman" w:cs="Times New Roman"/>
+                <w:spacing w:val="-1"/>
+              </w:rPr>
+              <w:t>Winser</w:t>
+            </w:r>
+            <w:proofErr w:type="spellEnd"/>
           </w:p>
         </w:tc>
         <w:tc>
@@ -718,6 +971,13 @@
                 <w:spacing w:val="-1"/>
               </w:rPr>
             </w:pPr>
+            <w:r>
+              <w:rPr>
+                <w:rFonts w:ascii="Times New Roman" w:eastAsia="Times New Roman" w:hAnsi="Times New Roman" w:cs="Times New Roman"/>
+                <w:spacing w:val="-1"/>
+              </w:rPr>
+              <w:t>Developer</w:t>
+            </w:r>
           </w:p>
         </w:tc>
       </w:tr>
@@ -736,6 +996,13 @@
                 <w:spacing w:val="-1"/>
               </w:rPr>
             </w:pPr>
+            <w:r>
+              <w:rPr>
+                <w:rFonts w:ascii="Times New Roman" w:eastAsia="Times New Roman" w:hAnsi="Times New Roman" w:cs="Times New Roman"/>
+                <w:spacing w:val="-1"/>
+              </w:rPr>
+              <w:t>Komal Singh</w:t>
+            </w:r>
           </w:p>
         </w:tc>
         <w:tc>
@@ -749,6 +1016,13 @@
                 <w:spacing w:val="-1"/>
               </w:rPr>
             </w:pPr>
+            <w:r>
+              <w:rPr>
+                <w:rFonts w:ascii="Times New Roman" w:eastAsia="Times New Roman" w:hAnsi="Times New Roman" w:cs="Times New Roman"/>
+                <w:spacing w:val="-1"/>
+              </w:rPr>
+              <w:t>Developer</w:t>
+            </w:r>
           </w:p>
         </w:tc>
       </w:tr>
@@ -767,6 +1041,22 @@
                 <w:spacing w:val="-1"/>
               </w:rPr>
             </w:pPr>
+            <w:proofErr w:type="spellStart"/>
+            <w:r>
+              <w:rPr>
+                <w:rFonts w:ascii="Times New Roman" w:eastAsia="Times New Roman" w:hAnsi="Times New Roman" w:cs="Times New Roman"/>
+                <w:spacing w:val="-1"/>
+              </w:rPr>
+              <w:t>Lakshay</w:t>
+            </w:r>
+            <w:proofErr w:type="spellEnd"/>
+            <w:r>
+              <w:rPr>
+                <w:rFonts w:ascii="Times New Roman" w:eastAsia="Times New Roman" w:hAnsi="Times New Roman" w:cs="Times New Roman"/>
+                <w:spacing w:val="-1"/>
+              </w:rPr>
+              <w:t xml:space="preserve"> Dang</w:t>
+            </w:r>
           </w:p>
         </w:tc>
         <w:tc>
@@ -780,6 +1070,13 @@
                 <w:spacing w:val="-1"/>
               </w:rPr>
             </w:pPr>
+            <w:r>
+              <w:rPr>
+                <w:rFonts w:ascii="Times New Roman" w:eastAsia="Times New Roman" w:hAnsi="Times New Roman" w:cs="Times New Roman"/>
+                <w:spacing w:val="-1"/>
+              </w:rPr>
+              <w:t>Developer</w:t>
+            </w:r>
           </w:p>
         </w:tc>
       </w:tr>
@@ -894,7 +1191,7 @@
           <w:szCs w:val="34"/>
         </w:rPr>
         <w:drawing>
-          <wp:inline distT="0" distB="0" distL="0" distR="0">
+          <wp:inline distT="0" distB="0" distL="0" distR="0" wp14:anchorId="24357D31" wp14:editId="625703C3">
             <wp:extent cx="185738" cy="185738"/>
             <wp:effectExtent l="0" t="0" r="5080" b="5080"/>
             <wp:docPr id="459473846" name="Picture 2" descr=":pencil2:"/>
@@ -1068,14 +1365,7 @@
                 <w:rFonts w:ascii="Times New Roman" w:eastAsia="Times New Roman" w:hAnsi="Times New Roman" w:cs="Times New Roman"/>
                 <w:spacing w:val="-1"/>
               </w:rPr>
-              <w:t>​​</w:t>
-            </w:r>
-            <w:r>
-              <w:rPr>
-                <w:rFonts w:ascii="Times New Roman" w:eastAsia="Times New Roman" w:hAnsi="Times New Roman" w:cs="Times New Roman"/>
-                <w:spacing w:val="-1"/>
-              </w:rPr>
-              <w:t>e.g., Bugs</w:t>
+              <w:t>Refinement</w:t>
             </w:r>
           </w:p>
         </w:tc>
@@ -1101,6 +1391,7 @@
                 <w:bCs/>
                 <w:spacing w:val="-1"/>
               </w:rPr>
+              <w:lastRenderedPageBreak/>
               <w:t>Issues completed</w:t>
             </w:r>
           </w:p>
@@ -1122,14 +1413,7 @@
                 <w:rFonts w:ascii="Times New Roman" w:eastAsia="Times New Roman" w:hAnsi="Times New Roman" w:cs="Times New Roman"/>
                 <w:spacing w:val="-1"/>
               </w:rPr>
-              <w:t>​​</w:t>
-            </w:r>
-            <w:r>
-              <w:rPr>
-                <w:rFonts w:ascii="Times New Roman" w:eastAsia="Times New Roman" w:hAnsi="Times New Roman" w:cs="Times New Roman"/>
-                <w:spacing w:val="-1"/>
-              </w:rPr>
-              <w:t xml:space="preserve"> </w:t>
+              <w:t>12</w:t>
             </w:r>
           </w:p>
         </w:tc>
@@ -1174,6 +1458,13 @@
                 <w:spacing w:val="-1"/>
               </w:rPr>
             </w:pPr>
+            <w:r>
+              <w:rPr>
+                <w:rFonts w:ascii="Times New Roman" w:eastAsia="Times New Roman" w:hAnsi="Times New Roman" w:cs="Times New Roman"/>
+                <w:spacing w:val="-1"/>
+              </w:rPr>
+              <w:t>2</w:t>
+            </w:r>
           </w:p>
         </w:tc>
       </w:tr>
@@ -1217,6 +1508,13 @@
                 <w:spacing w:val="-1"/>
               </w:rPr>
             </w:pPr>
+            <w:r>
+              <w:rPr>
+                <w:rFonts w:ascii="Times New Roman" w:eastAsia="Times New Roman" w:hAnsi="Times New Roman" w:cs="Times New Roman"/>
+                <w:spacing w:val="-1"/>
+              </w:rPr>
+              <w:t>40 hours</w:t>
+            </w:r>
           </w:p>
         </w:tc>
       </w:tr>
@@ -1257,7 +1555,6 @@
             <w:pPr>
               <w:rPr>
                 <w:rFonts w:ascii="Times New Roman" w:eastAsia="Times New Roman" w:hAnsi="Times New Roman" w:cs="Times New Roman"/>
-                <w:spacing w:val="-1"/>
               </w:rPr>
             </w:pPr>
             <w:r>
@@ -1270,10 +1567,44 @@
             <w:r>
               <w:rPr>
                 <w:rFonts w:ascii="Times New Roman" w:eastAsia="Times New Roman" w:hAnsi="Times New Roman" w:cs="Times New Roman"/>
-                <w:spacing w:val="-1"/>
-              </w:rPr>
-              <w:t xml:space="preserve"> </w:t>
-            </w:r>
+              </w:rPr>
+              <w:t>Make sure that our repository is well organized for everyone, implemented everything into Flask.</w:t>
+            </w:r>
+            <w:r>
+              <w:rPr>
+                <w:rFonts w:ascii="Times New Roman" w:eastAsia="Times New Roman" w:hAnsi="Times New Roman" w:cs="Times New Roman"/>
+              </w:rPr>
+              <w:t xml:space="preserve"> Continued catching up on </w:t>
+            </w:r>
+            <w:proofErr w:type="gramStart"/>
+            <w:r>
+              <w:rPr>
+                <w:rFonts w:ascii="Times New Roman" w:eastAsia="Times New Roman" w:hAnsi="Times New Roman" w:cs="Times New Roman"/>
+              </w:rPr>
+              <w:t>all of</w:t>
+            </w:r>
+            <w:proofErr w:type="gramEnd"/>
+            <w:r>
+              <w:rPr>
+                <w:rFonts w:ascii="Times New Roman" w:eastAsia="Times New Roman" w:hAnsi="Times New Roman" w:cs="Times New Roman"/>
+              </w:rPr>
+              <w:t xml:space="preserve"> our previous issues that we didn’t finish in previous sprints.</w:t>
+            </w:r>
+          </w:p>
+          <w:p>
+            <w:pPr>
+              <w:rPr>
+                <w:rFonts w:ascii="Times New Roman" w:eastAsia="Times New Roman" w:hAnsi="Times New Roman" w:cs="Times New Roman"/>
+              </w:rPr>
+            </w:pPr>
+          </w:p>
+          <w:p>
+            <w:pPr>
+              <w:rPr>
+                <w:rFonts w:ascii="Times New Roman" w:eastAsia="Times New Roman" w:hAnsi="Times New Roman" w:cs="Times New Roman"/>
+                <w:spacing w:val="-1"/>
+              </w:rPr>
+            </w:pPr>
           </w:p>
         </w:tc>
       </w:tr>
@@ -1300,7 +1631,6 @@
           <w:sz w:val="27"/>
           <w:szCs w:val="27"/>
         </w:rPr>
-        <w:lastRenderedPageBreak/>
         <w:t>Details</w:t>
       </w:r>
       <w:r>
@@ -1388,7 +1718,22 @@
                 <w:rFonts w:ascii="Times New Roman" w:eastAsia="Times New Roman" w:hAnsi="Times New Roman" w:cs="Times New Roman"/>
                 <w:spacing w:val="-1"/>
               </w:rPr>
+              <w:t>March 19th,</w:t>
+            </w:r>
+            <w:r>
+              <w:rPr>
+                <w:rFonts w:ascii="Times New Roman" w:eastAsia="Times New Roman" w:hAnsi="Times New Roman" w:cs="Times New Roman"/>
+                <w:spacing w:val="-1"/>
+                <w:vertAlign w:val="superscript"/>
+              </w:rPr>
               <w:t xml:space="preserve"> </w:t>
+            </w:r>
+            <w:r>
+              <w:rPr>
+                <w:rFonts w:ascii="Times New Roman" w:eastAsia="Times New Roman" w:hAnsi="Times New Roman" w:cs="Times New Roman"/>
+                <w:spacing w:val="-1"/>
+              </w:rPr>
+              <w:t>2024</w:t>
             </w:r>
           </w:p>
         </w:tc>
@@ -1430,6 +1775,13 @@
                 <w:spacing w:val="-1"/>
               </w:rPr>
             </w:pPr>
+            <w:r>
+              <w:rPr>
+                <w:rFonts w:ascii="Times New Roman" w:eastAsia="Times New Roman" w:hAnsi="Times New Roman" w:cs="Times New Roman"/>
+                <w:spacing w:val="-1"/>
+              </w:rPr>
+              <w:t>March 25th, 2024</w:t>
+            </w:r>
           </w:p>
         </w:tc>
       </w:tr>
@@ -1482,7 +1834,7 @@
                 <w:rFonts w:ascii="Times New Roman" w:eastAsia="Times New Roman" w:hAnsi="Times New Roman" w:cs="Times New Roman"/>
                 <w:spacing w:val="-1"/>
               </w:rPr>
-              <w:t xml:space="preserve"> </w:t>
+              <w:t>Testing and Integration</w:t>
             </w:r>
           </w:p>
         </w:tc>
@@ -1524,6 +1876,13 @@
                 <w:spacing w:val="-1"/>
               </w:rPr>
             </w:pPr>
+            <w:r>
+              <w:rPr>
+                <w:rFonts w:ascii="Times New Roman" w:eastAsia="Times New Roman" w:hAnsi="Times New Roman" w:cs="Times New Roman"/>
+                <w:spacing w:val="-1"/>
+              </w:rPr>
+              <w:t>40 hours</w:t>
+            </w:r>
           </w:p>
         </w:tc>
       </w:tr>
@@ -1564,6 +1923,13 @@
                 <w:spacing w:val="-1"/>
               </w:rPr>
             </w:pPr>
+            <w:r>
+              <w:rPr>
+                <w:rFonts w:ascii="Times New Roman" w:eastAsia="Times New Roman" w:hAnsi="Times New Roman" w:cs="Times New Roman"/>
+                <w:spacing w:val="-1"/>
+              </w:rPr>
+              <w:t>40 hours</w:t>
+            </w:r>
           </w:p>
         </w:tc>
       </w:tr>
@@ -1609,76 +1975,132 @@
                 <w:rFonts w:ascii="Times New Roman" w:eastAsia="Times New Roman" w:hAnsi="Times New Roman" w:cs="Times New Roman"/>
                 <w:spacing w:val="-1"/>
               </w:rPr>
-              <w:t xml:space="preserve"> Member 1</w:t>
-            </w:r>
-          </w:p>
-          <w:p>
-            <w:pPr>
-              <w:rPr>
-                <w:rFonts w:ascii="Times New Roman" w:eastAsia="Times New Roman" w:hAnsi="Times New Roman" w:cs="Times New Roman"/>
-                <w:spacing w:val="-1"/>
-              </w:rPr>
-            </w:pPr>
-            <w:r>
-              <w:rPr>
-                <w:rFonts w:ascii="Times New Roman" w:eastAsia="Times New Roman" w:hAnsi="Times New Roman" w:cs="Times New Roman"/>
-                <w:spacing w:val="-1"/>
-              </w:rPr>
-              <w:t xml:space="preserve"> Member 2</w:t>
-            </w:r>
-          </w:p>
-          <w:p>
-            <w:pPr>
-              <w:rPr>
-                <w:rFonts w:ascii="Times New Roman" w:eastAsia="Times New Roman" w:hAnsi="Times New Roman" w:cs="Times New Roman"/>
-                <w:spacing w:val="-1"/>
-              </w:rPr>
-            </w:pPr>
-            <w:r>
-              <w:rPr>
-                <w:rFonts w:ascii="Times New Roman" w:eastAsia="Times New Roman" w:hAnsi="Times New Roman" w:cs="Times New Roman"/>
-                <w:spacing w:val="-1"/>
-              </w:rPr>
-              <w:t xml:space="preserve"> Member 3</w:t>
-            </w:r>
-          </w:p>
-          <w:p>
-            <w:pPr>
-              <w:rPr>
-                <w:rFonts w:ascii="Times New Roman" w:eastAsia="Times New Roman" w:hAnsi="Times New Roman" w:cs="Times New Roman"/>
-                <w:spacing w:val="-1"/>
-              </w:rPr>
-            </w:pPr>
-            <w:r>
-              <w:rPr>
-                <w:rFonts w:ascii="Times New Roman" w:eastAsia="Times New Roman" w:hAnsi="Times New Roman" w:cs="Times New Roman"/>
-                <w:spacing w:val="-1"/>
-              </w:rPr>
-              <w:t xml:space="preserve"> Member 4</w:t>
-            </w:r>
-          </w:p>
-          <w:p>
-            <w:pPr>
-              <w:rPr>
-                <w:rFonts w:ascii="Times New Roman" w:eastAsia="Times New Roman" w:hAnsi="Times New Roman" w:cs="Times New Roman"/>
-                <w:spacing w:val="-1"/>
-              </w:rPr>
-            </w:pPr>
-            <w:r>
-              <w:rPr>
-                <w:rFonts w:ascii="Times New Roman" w:eastAsia="Times New Roman" w:hAnsi="Times New Roman" w:cs="Times New Roman"/>
-                <w:spacing w:val="-1"/>
-              </w:rPr>
-              <w:t xml:space="preserve"> Member 5</w:t>
-            </w:r>
-          </w:p>
-          <w:p>
-            <w:pPr>
-              <w:rPr>
-                <w:rFonts w:ascii="Times New Roman" w:eastAsia="Times New Roman" w:hAnsi="Times New Roman" w:cs="Times New Roman"/>
-                <w:spacing w:val="-1"/>
-              </w:rPr>
-            </w:pPr>
+              <w:t xml:space="preserve">Julie </w:t>
+            </w:r>
+            <w:proofErr w:type="spellStart"/>
+            <w:r>
+              <w:rPr>
+                <w:rFonts w:ascii="Times New Roman" w:eastAsia="Times New Roman" w:hAnsi="Times New Roman" w:cs="Times New Roman"/>
+                <w:spacing w:val="-1"/>
+              </w:rPr>
+              <w:t>Flament</w:t>
+            </w:r>
+            <w:proofErr w:type="spellEnd"/>
+            <w:r>
+              <w:rPr>
+                <w:rFonts w:ascii="Times New Roman" w:eastAsia="Times New Roman" w:hAnsi="Times New Roman" w:cs="Times New Roman"/>
+                <w:spacing w:val="-1"/>
+              </w:rPr>
+              <w:t xml:space="preserve"> – 8 hours</w:t>
+            </w:r>
+          </w:p>
+          <w:p>
+            <w:pPr>
+              <w:rPr>
+                <w:rFonts w:ascii="Times New Roman" w:eastAsia="Times New Roman" w:hAnsi="Times New Roman" w:cs="Times New Roman"/>
+                <w:spacing w:val="-1"/>
+              </w:rPr>
+            </w:pPr>
+            <w:r>
+              <w:rPr>
+                <w:rFonts w:ascii="Times New Roman" w:eastAsia="Times New Roman" w:hAnsi="Times New Roman" w:cs="Times New Roman"/>
+                <w:spacing w:val="-1"/>
+              </w:rPr>
+              <w:t xml:space="preserve">Noah </w:t>
+            </w:r>
+            <w:proofErr w:type="spellStart"/>
+            <w:r>
+              <w:rPr>
+                <w:rFonts w:ascii="Times New Roman" w:eastAsia="Times New Roman" w:hAnsi="Times New Roman" w:cs="Times New Roman"/>
+                <w:spacing w:val="-1"/>
+              </w:rPr>
+              <w:t>Stasuik</w:t>
+            </w:r>
+            <w:proofErr w:type="spellEnd"/>
+            <w:r>
+              <w:rPr>
+                <w:rFonts w:ascii="Times New Roman" w:eastAsia="Times New Roman" w:hAnsi="Times New Roman" w:cs="Times New Roman"/>
+                <w:spacing w:val="-1"/>
+              </w:rPr>
+              <w:t xml:space="preserve"> – 8 hours</w:t>
+            </w:r>
+          </w:p>
+          <w:p>
+            <w:pPr>
+              <w:rPr>
+                <w:rFonts w:ascii="Times New Roman" w:eastAsia="Times New Roman" w:hAnsi="Times New Roman" w:cs="Times New Roman"/>
+                <w:spacing w:val="-1"/>
+              </w:rPr>
+            </w:pPr>
+            <w:r>
+              <w:rPr>
+                <w:rFonts w:ascii="Times New Roman" w:eastAsia="Times New Roman" w:hAnsi="Times New Roman" w:cs="Times New Roman"/>
+                <w:spacing w:val="-1"/>
+              </w:rPr>
+              <w:t xml:space="preserve">Trevor </w:t>
+            </w:r>
+            <w:proofErr w:type="spellStart"/>
+            <w:r>
+              <w:rPr>
+                <w:rFonts w:ascii="Times New Roman" w:eastAsia="Times New Roman" w:hAnsi="Times New Roman" w:cs="Times New Roman"/>
+                <w:spacing w:val="-1"/>
+              </w:rPr>
+              <w:t>Winser</w:t>
+            </w:r>
+            <w:proofErr w:type="spellEnd"/>
+            <w:r>
+              <w:rPr>
+                <w:rFonts w:ascii="Times New Roman" w:eastAsia="Times New Roman" w:hAnsi="Times New Roman" w:cs="Times New Roman"/>
+                <w:spacing w:val="-1"/>
+              </w:rPr>
+              <w:t xml:space="preserve"> – 8 hours</w:t>
+            </w:r>
+          </w:p>
+          <w:p>
+            <w:pPr>
+              <w:rPr>
+                <w:rFonts w:ascii="Times New Roman" w:eastAsia="Times New Roman" w:hAnsi="Times New Roman" w:cs="Times New Roman"/>
+                <w:spacing w:val="-1"/>
+              </w:rPr>
+            </w:pPr>
+            <w:r>
+              <w:rPr>
+                <w:rFonts w:ascii="Times New Roman" w:eastAsia="Times New Roman" w:hAnsi="Times New Roman" w:cs="Times New Roman"/>
+                <w:spacing w:val="-1"/>
+              </w:rPr>
+              <w:t>Komal Singh – 8 hours</w:t>
+            </w:r>
+          </w:p>
+          <w:p>
+            <w:pPr>
+              <w:rPr>
+                <w:rFonts w:ascii="Times New Roman" w:eastAsia="Times New Roman" w:hAnsi="Times New Roman" w:cs="Times New Roman"/>
+                <w:spacing w:val="-1"/>
+              </w:rPr>
+            </w:pPr>
+            <w:proofErr w:type="spellStart"/>
+            <w:r>
+              <w:rPr>
+                <w:rFonts w:ascii="Times New Roman" w:eastAsia="Times New Roman" w:hAnsi="Times New Roman" w:cs="Times New Roman"/>
+                <w:spacing w:val="-1"/>
+              </w:rPr>
+              <w:t>Lakshay</w:t>
+            </w:r>
+            <w:proofErr w:type="spellEnd"/>
+            <w:r>
+              <w:rPr>
+                <w:rFonts w:ascii="Times New Roman" w:eastAsia="Times New Roman" w:hAnsi="Times New Roman" w:cs="Times New Roman"/>
+                <w:spacing w:val="-1"/>
+              </w:rPr>
+              <w:t xml:space="preserve"> Dang – 8 hours</w:t>
+            </w:r>
+            <w:r>
+              <w:rPr>
+                <w:rFonts w:ascii="Times New Roman" w:eastAsia="Times New Roman" w:hAnsi="Times New Roman" w:cs="Times New Roman"/>
+                <w:spacing w:val="-1"/>
+              </w:rPr>
+              <w:t xml:space="preserve"> </w:t>
+            </w:r>
           </w:p>
         </w:tc>
       </w:tr>
@@ -1729,6 +2151,13 @@
                 <w:spacing w:val="-1"/>
               </w:rPr>
             </w:pPr>
+            <w:r>
+              <w:rPr>
+                <w:rFonts w:ascii="Times New Roman" w:eastAsia="Times New Roman" w:hAnsi="Times New Roman" w:cs="Times New Roman"/>
+                <w:spacing w:val="-1"/>
+              </w:rPr>
+              <w:t>Scheduling group meetings, people not meeting their work    capacity. Struggling with the database. Struggling with testing.</w:t>
+            </w:r>
           </w:p>
         </w:tc>
       </w:tr>
@@ -1779,6 +2208,13 @@
                 <w:spacing w:val="-1"/>
               </w:rPr>
             </w:pPr>
+            <w:r>
+              <w:rPr>
+                <w:rFonts w:ascii="Times New Roman" w:eastAsia="Times New Roman" w:hAnsi="Times New Roman" w:cs="Times New Roman"/>
+                <w:spacing w:val="-1"/>
+              </w:rPr>
+              <w:t>Communicate available times for group meetings. Communicate if any help is necessary. People doing a bit more work if others feel they can’t finish everything in time.</w:t>
+            </w:r>
           </w:p>
         </w:tc>
       </w:tr>
@@ -1853,7 +2289,7 @@
           <w:szCs w:val="34"/>
         </w:rPr>
         <w:drawing>
-          <wp:inline distT="0" distB="0" distL="0" distR="0">
+          <wp:inline distT="0" distB="0" distL="0" distR="0" wp14:anchorId="1CFE2ECA" wp14:editId="562B9DF1">
             <wp:extent cx="178594" cy="178594"/>
             <wp:effectExtent l="0" t="0" r="0" b="0"/>
             <wp:docPr id="306956271" name="Picture 1" descr=":books:"/>
@@ -1935,6 +2371,13 @@
           <w:spacing w:val="-1"/>
         </w:rPr>
       </w:pPr>
+      <w:r>
+        <w:rPr>
+          <w:rFonts w:ascii="Times New Roman" w:eastAsia="Times New Roman" w:hAnsi="Times New Roman" w:cs="Times New Roman"/>
+          <w:spacing w:val="-1"/>
+        </w:rPr>
+        <w:t>Microsoft Word</w:t>
+      </w:r>
     </w:p>
     <w:p>
       <w:pPr>
@@ -1942,6 +2385,31 @@
           <w:ilvl w:val="0"/>
           <w:numId w:val="5"/>
         </w:numPr>
+        <w:rPr>
+          <w:rFonts w:ascii="Times New Roman" w:eastAsia="Times New Roman" w:hAnsi="Times New Roman" w:cs="Times New Roman"/>
+          <w:spacing w:val="-1"/>
+        </w:rPr>
+      </w:pPr>
+      <w:proofErr w:type="spellStart"/>
+      <w:r>
+        <w:rPr>
+          <w:rFonts w:ascii="Times New Roman" w:eastAsia="Times New Roman" w:hAnsi="Times New Roman" w:cs="Times New Roman"/>
+          <w:spacing w:val="-1"/>
+        </w:rPr>
+        <w:t>KanBan</w:t>
+      </w:r>
+      <w:proofErr w:type="spellEnd"/>
+      <w:r>
+        <w:rPr>
+          <w:rFonts w:ascii="Times New Roman" w:eastAsia="Times New Roman" w:hAnsi="Times New Roman" w:cs="Times New Roman"/>
+          <w:spacing w:val="-1"/>
+        </w:rPr>
+        <w:t xml:space="preserve"> Board on GitHub</w:t>
+      </w:r>
+    </w:p>
+    <w:p>
+      <w:pPr>
+        <w:ind w:left="360"/>
         <w:rPr>
           <w:rFonts w:ascii="Times New Roman" w:eastAsia="Times New Roman" w:hAnsi="Times New Roman" w:cs="Times New Roman"/>
           <w:spacing w:val="-1"/>

</xml_diff>